<commit_message>
project 2 files + starter for mini programming assignment 2
</commit_message>
<xml_diff>
--- a/project1_SarahMartin.docx
+++ b/project1_SarahMartin.docx
@@ -10,8 +10,6 @@
           <w:rFonts w:eastAsia="Times New Roman" w:cstheme="minorHAnsi"/>
         </w:rPr>
       </w:pPr>
-      <w:bookmarkStart w:id="0" w:name="_GoBack"/>
-      <w:bookmarkEnd w:id="0"/>
       <w:r>
         <w:rPr>
           <w:rFonts w:eastAsia="Times New Roman" w:cstheme="minorHAnsi"/>
@@ -769,7 +767,28 @@
           <w:rFonts w:eastAsia="Times New Roman" w:cstheme="minorHAnsi"/>
           <w:color w:val="2D3B45"/>
         </w:rPr>
-        <w:t>our needs for storing the dat</w:t>
+        <w:t>our needs</w:t>
+      </w:r>
+      <w:r>
+        <w:rPr>
+          <w:rFonts w:eastAsia="Times New Roman" w:cstheme="minorHAnsi"/>
+          <w:color w:val="2D3B45"/>
+        </w:rPr>
+        <w:t xml:space="preserve"> </w:t>
+      </w:r>
+      <w:r>
+        <w:rPr>
+          <w:rFonts w:eastAsia="Times New Roman" w:cstheme="minorHAnsi"/>
+          <w:color w:val="00B0F0"/>
+        </w:rPr>
+        <w:t>and initial ideas</w:t>
+      </w:r>
+      <w:r>
+        <w:rPr>
+          <w:rFonts w:eastAsia="Times New Roman" w:cstheme="minorHAnsi"/>
+          <w:color w:val="2D3B45"/>
+        </w:rPr>
+        <w:t xml:space="preserve"> for storing the dat</w:t>
       </w:r>
       <w:r>
         <w:rPr>
@@ -798,6 +817,13 @@
           <w:color w:val="2D3B45"/>
         </w:rPr>
         <w:t xml:space="preserve"> </w:t>
+      </w:r>
+      <w:r>
+        <w:rPr>
+          <w:rFonts w:eastAsia="Times New Roman" w:cstheme="minorHAnsi"/>
+          <w:color w:val="00B0F0"/>
+        </w:rPr>
+        <w:t xml:space="preserve">and initial suggestions </w:t>
       </w:r>
       <w:r>
         <w:rPr>
@@ -1650,191 +1676,15 @@
         <w:contextualSpacing/>
         <w:rPr>
           <w:rFonts w:eastAsia="Times New Roman" w:cstheme="minorHAnsi"/>
-          <w:color w:val="2D3B45"/>
-        </w:rPr>
-      </w:pPr>
-      <w:r>
-        <w:rPr>
-          <w:rFonts w:eastAsia="Times New Roman" w:cstheme="minorHAnsi"/>
-          <w:color w:val="2D3B45"/>
-        </w:rPr>
-        <w:t>A technical resource</w:t>
-      </w:r>
-      <w:r>
-        <w:rPr>
-          <w:rStyle w:val="FootnoteReference"/>
-          <w:rFonts w:eastAsia="Times New Roman" w:cstheme="minorHAnsi"/>
-          <w:color w:val="2D3B45"/>
-        </w:rPr>
-        <w:footnoteReference w:id="1"/>
-      </w:r>
-      <w:r>
-        <w:rPr>
-          <w:rFonts w:eastAsia="Times New Roman" w:cstheme="minorHAnsi"/>
-          <w:color w:val="2D3B45"/>
-        </w:rPr>
-        <w:t xml:space="preserve"> should be put in charge of executing data acquisition, pre-processing, and batch loading into </w:t>
-      </w:r>
-      <w:r>
-        <w:rPr>
-          <w:rFonts w:eastAsia="Times New Roman" w:cstheme="minorHAnsi"/>
-          <w:color w:val="2D3B45"/>
-        </w:rPr>
-        <w:t>data storage</w:t>
-      </w:r>
-      <w:r>
-        <w:rPr>
-          <w:rFonts w:eastAsia="Times New Roman" w:cstheme="minorHAnsi"/>
-          <w:color w:val="2D3B45"/>
-        </w:rPr>
-        <w:t xml:space="preserve">.  This resource must </w:t>
-      </w:r>
-      <w:r>
-        <w:rPr>
-          <w:rFonts w:eastAsia="Times New Roman" w:cstheme="minorHAnsi"/>
-          <w:color w:val="2D3B45"/>
-        </w:rPr>
-        <w:t xml:space="preserve">easily </w:t>
-      </w:r>
-      <w:r>
-        <w:rPr>
-          <w:rFonts w:eastAsia="Times New Roman" w:cstheme="minorHAnsi"/>
-          <w:color w:val="2D3B45"/>
-        </w:rPr>
-        <w:t>communicat</w:t>
-      </w:r>
-      <w:r>
-        <w:rPr>
-          <w:rFonts w:eastAsia="Times New Roman" w:cstheme="minorHAnsi"/>
-          <w:color w:val="2D3B45"/>
-        </w:rPr>
-        <w:t>e</w:t>
-      </w:r>
-      <w:r>
-        <w:rPr>
-          <w:rFonts w:eastAsia="Times New Roman" w:cstheme="minorHAnsi"/>
-          <w:color w:val="2D3B45"/>
-        </w:rPr>
-        <w:t xml:space="preserve"> with those </w:t>
-      </w:r>
-      <w:r>
-        <w:rPr>
-          <w:rFonts w:eastAsia="Times New Roman" w:cstheme="minorHAnsi"/>
-          <w:color w:val="2D3B45"/>
-        </w:rPr>
-        <w:t>managing</w:t>
-      </w:r>
-      <w:r>
-        <w:rPr>
-          <w:rFonts w:eastAsia="Times New Roman" w:cstheme="minorHAnsi"/>
-          <w:color w:val="2D3B45"/>
-        </w:rPr>
-        <w:t xml:space="preserve"> </w:t>
-      </w:r>
-      <w:r>
-        <w:rPr>
-          <w:rFonts w:eastAsia="Times New Roman" w:cstheme="minorHAnsi"/>
-          <w:color w:val="2D3B45"/>
-        </w:rPr>
-        <w:t>an</w:t>
-      </w:r>
-      <w:r>
-        <w:rPr>
-          <w:rFonts w:eastAsia="Times New Roman" w:cstheme="minorHAnsi"/>
-          <w:color w:val="2D3B45"/>
-        </w:rPr>
-        <w:t>y</w:t>
-      </w:r>
-      <w:r>
-        <w:rPr>
-          <w:rFonts w:eastAsia="Times New Roman" w:cstheme="minorHAnsi"/>
-          <w:color w:val="2D3B45"/>
-        </w:rPr>
-        <w:t xml:space="preserve"> </w:t>
-      </w:r>
-      <w:r>
-        <w:rPr>
-          <w:rFonts w:eastAsia="Times New Roman" w:cstheme="minorHAnsi"/>
-          <w:color w:val="2D3B45"/>
-        </w:rPr>
-        <w:t xml:space="preserve">IMDb </w:t>
-      </w:r>
-      <w:r>
-        <w:rPr>
-          <w:rFonts w:eastAsia="Times New Roman" w:cstheme="minorHAnsi"/>
-          <w:color w:val="2D3B45"/>
-        </w:rPr>
-        <w:t xml:space="preserve">relationship </w:t>
-      </w:r>
-      <w:r>
-        <w:rPr>
-          <w:rFonts w:eastAsia="Times New Roman" w:cstheme="minorHAnsi"/>
-          <w:i/>
-          <w:color w:val="2D3B45"/>
-        </w:rPr>
-        <w:t>and</w:t>
-      </w:r>
-      <w:r>
-        <w:rPr>
-          <w:rFonts w:eastAsia="Times New Roman" w:cstheme="minorHAnsi"/>
-          <w:color w:val="2D3B45"/>
-        </w:rPr>
-        <w:t xml:space="preserve"> with the </w:t>
-      </w:r>
-      <w:r>
-        <w:rPr>
-          <w:rFonts w:eastAsia="Times New Roman" w:cstheme="minorHAnsi"/>
-          <w:color w:val="2D3B45"/>
-        </w:rPr>
-        <w:t>modelers</w:t>
-      </w:r>
-      <w:r>
-        <w:rPr>
-          <w:rFonts w:eastAsia="Times New Roman" w:cstheme="minorHAnsi"/>
-          <w:color w:val="2D3B45"/>
-        </w:rPr>
-        <w:t xml:space="preserve"> to ensure that </w:t>
-      </w:r>
-      <w:r>
-        <w:rPr>
-          <w:rFonts w:eastAsia="Times New Roman" w:cstheme="minorHAnsi"/>
-          <w:color w:val="2D3B45"/>
-        </w:rPr>
-        <w:t>expectations regarding the data are in alignment</w:t>
-      </w:r>
-      <w:r>
-        <w:rPr>
-          <w:rFonts w:eastAsia="Times New Roman" w:cstheme="minorHAnsi"/>
-          <w:color w:val="2D3B45"/>
-        </w:rPr>
-        <w:t>.</w:t>
-      </w:r>
-    </w:p>
-    <w:p>
-      <w:pPr>
-        <w:shd w:val="clear" w:color="auto" w:fill="FFFFFF"/>
-        <w:spacing w:before="120" w:after="0" w:line="480" w:lineRule="auto"/>
-        <w:contextualSpacing/>
-        <w:rPr>
-          <w:rFonts w:eastAsia="Times New Roman" w:cstheme="minorHAnsi"/>
-          <w:color w:val="2D3B45"/>
-          <w:u w:val="single"/>
-        </w:rPr>
-      </w:pPr>
-      <w:r>
-        <w:rPr>
-          <w:rFonts w:eastAsia="Times New Roman" w:cstheme="minorHAnsi"/>
-          <w:color w:val="2D3B45"/>
-          <w:u w:val="single"/>
-        </w:rPr>
-        <w:t xml:space="preserve">Section 2.2: </w:t>
-      </w:r>
-      <w:r>
-        <w:rPr>
-          <w:rFonts w:eastAsia="Times New Roman" w:cstheme="minorHAnsi"/>
-          <w:u w:val="single"/>
-        </w:rPr>
-        <w:t>MovieLens.org Data</w:t>
+          <w:color w:val="00B0F0"/>
+        </w:rPr>
+      </w:pPr>
+      <w:r>
+        <w:rPr>
+          <w:rFonts w:eastAsia="Times New Roman" w:cstheme="minorHAnsi"/>
+          <w:color w:val="00B0F0"/>
+        </w:rPr>
+        <w:t>Our system should also allow for regularly scheduled pulls of new versions of the files on IMDb and batch processing to load them into the database and/or data warehousing solutions we choose.  The appropriate cadence of these data pulls will be highly dependent on the performance of the recommender results, both in terms of model accuracy and in terms of user affinity.  As such, the precise cadence of IMDb data acquisition may change over time and should be reassessed periodically leveraging input from the modelers as well as business decision makers.</w:t>
       </w:r>
     </w:p>
     <w:p>
@@ -1845,33 +1695,186 @@
         <w:contextualSpacing/>
         <w:rPr>
           <w:rFonts w:eastAsia="Times New Roman" w:cstheme="minorHAnsi"/>
-        </w:rPr>
-      </w:pPr>
-      <w:proofErr w:type="spellStart"/>
-      <w:r>
-        <w:rPr>
-          <w:rFonts w:eastAsia="Times New Roman" w:cstheme="minorHAnsi"/>
-        </w:rPr>
-        <w:t>GroupLens</w:t>
-      </w:r>
-      <w:proofErr w:type="spellEnd"/>
-      <w:r>
-        <w:rPr>
-          <w:rFonts w:eastAsia="Times New Roman" w:cstheme="minorHAnsi"/>
-        </w:rPr>
-        <w:t xml:space="preserve"> offers downloads of 7 UTF-8 encoded csv structured zipped files sampling </w:t>
-      </w:r>
-      <w:r>
-        <w:rPr>
-          <w:rFonts w:eastAsia="Times New Roman" w:cstheme="minorHAnsi"/>
-        </w:rPr>
-        <w:t>the</w:t>
-      </w:r>
-      <w:r>
-        <w:rPr>
-          <w:rFonts w:eastAsia="Times New Roman" w:cstheme="minorHAnsi"/>
+          <w:color w:val="2D3B45"/>
+        </w:rPr>
+      </w:pPr>
+      <w:r>
+        <w:rPr>
+          <w:rFonts w:eastAsia="Times New Roman" w:cstheme="minorHAnsi"/>
+          <w:color w:val="2D3B45"/>
+        </w:rPr>
+        <w:lastRenderedPageBreak/>
+        <w:t>A technical resource</w:t>
+      </w:r>
+      <w:r>
+        <w:rPr>
+          <w:rStyle w:val="FootnoteReference"/>
+          <w:rFonts w:eastAsia="Times New Roman" w:cstheme="minorHAnsi"/>
+          <w:color w:val="2D3B45"/>
+        </w:rPr>
+        <w:footnoteReference w:id="1"/>
+      </w:r>
+      <w:r>
+        <w:rPr>
+          <w:rFonts w:eastAsia="Times New Roman" w:cstheme="minorHAnsi"/>
+          <w:color w:val="2D3B45"/>
+        </w:rPr>
+        <w:t xml:space="preserve"> should be put in charge of </w:t>
+      </w:r>
+      <w:r>
+        <w:rPr>
+          <w:rFonts w:eastAsia="Times New Roman" w:cstheme="minorHAnsi"/>
+          <w:color w:val="00B0F0"/>
+        </w:rPr>
+        <w:t>developing, executing, and monitoring data acquisition, basic pre-processing, and batch loading</w:t>
+      </w:r>
+      <w:r>
+        <w:rPr>
+          <w:rFonts w:eastAsia="Times New Roman" w:cstheme="minorHAnsi"/>
+          <w:color w:val="00B0F0"/>
         </w:rPr>
         <w:t xml:space="preserve"> </w:t>
+      </w:r>
+      <w:r>
+        <w:rPr>
+          <w:rFonts w:eastAsia="Times New Roman" w:cstheme="minorHAnsi"/>
+          <w:color w:val="2D3B45"/>
+        </w:rPr>
+        <w:t xml:space="preserve">into </w:t>
+      </w:r>
+      <w:r>
+        <w:rPr>
+          <w:rFonts w:eastAsia="Times New Roman" w:cstheme="minorHAnsi"/>
+          <w:color w:val="2D3B45"/>
+        </w:rPr>
+        <w:t>data storage</w:t>
+      </w:r>
+      <w:r>
+        <w:rPr>
+          <w:rFonts w:eastAsia="Times New Roman" w:cstheme="minorHAnsi"/>
+          <w:color w:val="2D3B45"/>
+        </w:rPr>
+        <w:t xml:space="preserve">.  This resource must </w:t>
+      </w:r>
+      <w:r>
+        <w:rPr>
+          <w:rFonts w:eastAsia="Times New Roman" w:cstheme="minorHAnsi"/>
+          <w:color w:val="2D3B45"/>
+        </w:rPr>
+        <w:t xml:space="preserve">easily </w:t>
+      </w:r>
+      <w:r>
+        <w:rPr>
+          <w:rFonts w:eastAsia="Times New Roman" w:cstheme="minorHAnsi"/>
+          <w:color w:val="2D3B45"/>
+        </w:rPr>
+        <w:t>communicat</w:t>
+      </w:r>
+      <w:r>
+        <w:rPr>
+          <w:rFonts w:eastAsia="Times New Roman" w:cstheme="minorHAnsi"/>
+          <w:color w:val="2D3B45"/>
+        </w:rPr>
+        <w:t>e</w:t>
+      </w:r>
+      <w:r>
+        <w:rPr>
+          <w:rFonts w:eastAsia="Times New Roman" w:cstheme="minorHAnsi"/>
+          <w:color w:val="2D3B45"/>
+        </w:rPr>
+        <w:t xml:space="preserve"> with those </w:t>
+      </w:r>
+      <w:r>
+        <w:rPr>
+          <w:rFonts w:eastAsia="Times New Roman" w:cstheme="minorHAnsi"/>
+          <w:color w:val="2D3B45"/>
+        </w:rPr>
+        <w:t>managing</w:t>
+      </w:r>
+      <w:r>
+        <w:rPr>
+          <w:rFonts w:eastAsia="Times New Roman" w:cstheme="minorHAnsi"/>
+          <w:color w:val="2D3B45"/>
+        </w:rPr>
+        <w:t xml:space="preserve"> </w:t>
+      </w:r>
+      <w:r>
+        <w:rPr>
+          <w:rFonts w:eastAsia="Times New Roman" w:cstheme="minorHAnsi"/>
+          <w:color w:val="2D3B45"/>
+        </w:rPr>
+        <w:t>an</w:t>
+      </w:r>
+      <w:r>
+        <w:rPr>
+          <w:rFonts w:eastAsia="Times New Roman" w:cstheme="minorHAnsi"/>
+          <w:color w:val="2D3B45"/>
+        </w:rPr>
+        <w:t>y</w:t>
+      </w:r>
+      <w:r>
+        <w:rPr>
+          <w:rFonts w:eastAsia="Times New Roman" w:cstheme="minorHAnsi"/>
+          <w:color w:val="2D3B45"/>
+        </w:rPr>
+        <w:t xml:space="preserve"> </w:t>
+      </w:r>
+      <w:r>
+        <w:rPr>
+          <w:rFonts w:eastAsia="Times New Roman" w:cstheme="minorHAnsi"/>
+          <w:color w:val="2D3B45"/>
+        </w:rPr>
+        <w:t xml:space="preserve">IMDb </w:t>
+      </w:r>
+      <w:r>
+        <w:rPr>
+          <w:rFonts w:eastAsia="Times New Roman" w:cstheme="minorHAnsi"/>
+          <w:color w:val="2D3B45"/>
+        </w:rPr>
+        <w:t xml:space="preserve">relationship </w:t>
+      </w:r>
+      <w:r>
+        <w:rPr>
+          <w:rFonts w:eastAsia="Times New Roman" w:cstheme="minorHAnsi"/>
+          <w:i/>
+          <w:color w:val="2D3B45"/>
+        </w:rPr>
+        <w:t>and</w:t>
+      </w:r>
+      <w:r>
+        <w:rPr>
+          <w:rFonts w:eastAsia="Times New Roman" w:cstheme="minorHAnsi"/>
+          <w:color w:val="2D3B45"/>
+        </w:rPr>
+        <w:t xml:space="preserve"> with the </w:t>
+      </w:r>
+      <w:r>
+        <w:rPr>
+          <w:rFonts w:eastAsia="Times New Roman" w:cstheme="minorHAnsi"/>
+          <w:color w:val="2D3B45"/>
+        </w:rPr>
+        <w:t>modelers</w:t>
+      </w:r>
+      <w:r>
+        <w:rPr>
+          <w:rFonts w:eastAsia="Times New Roman" w:cstheme="minorHAnsi"/>
+          <w:color w:val="2D3B45"/>
+        </w:rPr>
+        <w:t xml:space="preserve"> to ensure that </w:t>
+      </w:r>
+      <w:r>
+        <w:rPr>
+          <w:rFonts w:eastAsia="Times New Roman" w:cstheme="minorHAnsi"/>
+          <w:color w:val="2D3B45"/>
+        </w:rPr>
+        <w:t>expectations regarding the data are in alignment</w:t>
+      </w:r>
+      <w:r>
+        <w:rPr>
+          <w:rFonts w:eastAsia="Times New Roman" w:cstheme="minorHAnsi"/>
+          <w:color w:val="2D3B45"/>
+        </w:rPr>
+        <w:t>.</w:t>
       </w:r>
     </w:p>
     <w:p>
@@ -1882,286 +1885,23 @@
         <w:rPr>
           <w:rFonts w:eastAsia="Times New Roman" w:cstheme="minorHAnsi"/>
           <w:color w:val="2D3B45"/>
-        </w:rPr>
-      </w:pPr>
-      <w:proofErr w:type="spellStart"/>
-      <w:r>
-        <w:rPr>
-          <w:rFonts w:eastAsia="Times New Roman" w:cstheme="minorHAnsi"/>
-        </w:rPr>
-        <w:lastRenderedPageBreak/>
-        <w:t>MovieLens</w:t>
-      </w:r>
-      <w:proofErr w:type="spellEnd"/>
-      <w:r>
-        <w:rPr>
-          <w:rFonts w:eastAsia="Times New Roman" w:cstheme="minorHAnsi"/>
-        </w:rPr>
-        <w:t xml:space="preserve"> data.  Each dataset comes with a README file outlining </w:t>
-      </w:r>
-      <w:r>
-        <w:rPr>
-          <w:rFonts w:eastAsia="Times New Roman" w:cstheme="minorHAnsi"/>
-        </w:rPr>
-        <w:t>proper</w:t>
-      </w:r>
-      <w:r>
-        <w:rPr>
-          <w:rFonts w:eastAsia="Times New Roman" w:cstheme="minorHAnsi"/>
-        </w:rPr>
-        <w:t xml:space="preserve"> use</w:t>
-      </w:r>
-      <w:r>
-        <w:rPr>
-          <w:rFonts w:eastAsia="Times New Roman" w:cstheme="minorHAnsi"/>
-        </w:rPr>
-        <w:t>s</w:t>
-      </w:r>
-      <w:r>
-        <w:rPr>
-          <w:rFonts w:eastAsia="Times New Roman" w:cstheme="minorHAnsi"/>
-        </w:rPr>
-        <w:t xml:space="preserve"> of the </w:t>
-      </w:r>
-      <w:r>
-        <w:rPr>
-          <w:rFonts w:eastAsia="Times New Roman" w:cstheme="minorHAnsi"/>
-        </w:rPr>
-        <w:t>data</w:t>
-      </w:r>
-      <w:r>
-        <w:rPr>
-          <w:rFonts w:eastAsia="Times New Roman" w:cstheme="minorHAnsi"/>
-        </w:rPr>
-        <w:t>.  Specifically, “t</w:t>
-      </w:r>
-      <w:r>
-        <w:rPr>
-          <w:rFonts w:eastAsia="Times New Roman" w:cstheme="minorHAnsi"/>
-        </w:rPr>
-        <w:t xml:space="preserve">he user may not use this information for any commercial or revenue-bearing purposes without first obtaining permission from a faculty member of the </w:t>
-      </w:r>
-      <w:proofErr w:type="spellStart"/>
-      <w:r>
-        <w:rPr>
-          <w:rFonts w:eastAsia="Times New Roman" w:cstheme="minorHAnsi"/>
-        </w:rPr>
-        <w:t>GroupLens</w:t>
-      </w:r>
-      <w:proofErr w:type="spellEnd"/>
-      <w:r>
-        <w:rPr>
-          <w:rFonts w:eastAsia="Times New Roman" w:cstheme="minorHAnsi"/>
-        </w:rPr>
-        <w:t xml:space="preserve"> Research </w:t>
-      </w:r>
-      <w:r>
-        <w:rPr>
-          <w:rFonts w:eastAsia="Times New Roman" w:cstheme="minorHAnsi"/>
-        </w:rPr>
-        <w:t>Project</w:t>
-      </w:r>
-      <w:r>
-        <w:rPr>
-          <w:rFonts w:eastAsia="Times New Roman" w:cstheme="minorHAnsi"/>
-        </w:rPr>
-        <w:t>.</w:t>
-      </w:r>
-      <w:r>
-        <w:rPr>
-          <w:rFonts w:eastAsia="Times New Roman" w:cstheme="minorHAnsi"/>
-        </w:rPr>
-        <w:t>”</w:t>
-      </w:r>
-      <w:r>
-        <w:rPr>
-          <w:rFonts w:eastAsia="Times New Roman" w:cstheme="minorHAnsi"/>
-        </w:rPr>
-        <w:t xml:space="preserve"> (</w:t>
-      </w:r>
-      <w:r>
-        <w:rPr>
-          <w:rFonts w:eastAsia="Times New Roman" w:cstheme="minorHAnsi"/>
-        </w:rPr>
-        <w:t>“</w:t>
-      </w:r>
-      <w:proofErr w:type="spellStart"/>
-      <w:r>
-        <w:rPr>
-          <w:rFonts w:eastAsia="Times New Roman" w:cstheme="minorHAnsi"/>
-        </w:rPr>
-        <w:fldChar w:fldCharType="begin"/>
-      </w:r>
-      <w:r>
-        <w:rPr>
-          <w:rFonts w:eastAsia="Times New Roman" w:cstheme="minorHAnsi"/>
-        </w:rPr>
-        <w:instrText xml:space="preserve"> HYPERLINK  \l "readme" </w:instrText>
-      </w:r>
-      <w:r>
-        <w:rPr>
-          <w:rFonts w:eastAsia="Times New Roman" w:cstheme="minorHAnsi"/>
-        </w:rPr>
-        <w:fldChar w:fldCharType="separate"/>
-      </w:r>
-      <w:r>
-        <w:rPr>
-          <w:rStyle w:val="Hyperlink"/>
-          <w:rFonts w:eastAsia="Times New Roman" w:cstheme="minorHAnsi"/>
-        </w:rPr>
-        <w:t>GroupLen</w:t>
-      </w:r>
-      <w:proofErr w:type="spellEnd"/>
-      <w:r>
-        <w:rPr>
-          <w:rStyle w:val="Hyperlink"/>
-          <w:rFonts w:eastAsia="Times New Roman" w:cstheme="minorHAnsi"/>
-        </w:rPr>
-        <w:t xml:space="preserve"> ml-latest-small-README</w:t>
-      </w:r>
-      <w:r>
-        <w:rPr>
-          <w:rFonts w:eastAsia="Times New Roman" w:cstheme="minorHAnsi"/>
-        </w:rPr>
-        <w:fldChar w:fldCharType="end"/>
-      </w:r>
-      <w:r>
-        <w:rPr>
-          <w:rFonts w:eastAsia="Times New Roman" w:cstheme="minorHAnsi"/>
-          <w:color w:val="000000"/>
-        </w:rPr>
-        <w:t>”</w:t>
-      </w:r>
-      <w:r>
-        <w:rPr>
-          <w:rFonts w:eastAsia="Times New Roman" w:cstheme="minorHAnsi"/>
-        </w:rPr>
-        <w:t>)</w:t>
-      </w:r>
-      <w:r>
-        <w:rPr>
-          <w:rFonts w:eastAsia="Times New Roman" w:cstheme="minorHAnsi"/>
-        </w:rPr>
-        <w:t xml:space="preserve">  </w:t>
-      </w:r>
-      <w:r>
-        <w:rPr>
-          <w:rFonts w:eastAsia="Times New Roman" w:cstheme="minorHAnsi"/>
-        </w:rPr>
-        <w:t>I</w:t>
-      </w:r>
-      <w:r>
-        <w:rPr>
-          <w:rFonts w:eastAsia="Times New Roman" w:cstheme="minorHAnsi"/>
-          <w:color w:val="2D3B45"/>
-        </w:rPr>
-        <w:t xml:space="preserve">f we </w:t>
-      </w:r>
-      <w:r>
-        <w:rPr>
-          <w:rFonts w:eastAsia="Times New Roman" w:cstheme="minorHAnsi"/>
-          <w:color w:val="2D3B45"/>
-        </w:rPr>
-        <w:t xml:space="preserve">eventually </w:t>
-      </w:r>
-      <w:r>
-        <w:rPr>
-          <w:rFonts w:eastAsia="Times New Roman" w:cstheme="minorHAnsi"/>
-          <w:color w:val="2D3B45"/>
-        </w:rPr>
-        <w:t xml:space="preserve">intend to monetize our recommender engine, </w:t>
-      </w:r>
-      <w:r>
-        <w:rPr>
-          <w:rFonts w:eastAsia="Times New Roman" w:cstheme="minorHAnsi"/>
-          <w:color w:val="2D3B45"/>
-        </w:rPr>
-        <w:t xml:space="preserve">immediate </w:t>
-      </w:r>
-      <w:r>
-        <w:rPr>
-          <w:rFonts w:eastAsia="Times New Roman" w:cstheme="minorHAnsi"/>
-        </w:rPr>
-        <w:t>r</w:t>
-      </w:r>
-      <w:r>
-        <w:rPr>
-          <w:rFonts w:eastAsia="Times New Roman" w:cstheme="minorHAnsi"/>
-          <w:color w:val="2D3B45"/>
-        </w:rPr>
-        <w:t xml:space="preserve">esearch </w:t>
-      </w:r>
-      <w:r>
-        <w:rPr>
-          <w:rFonts w:eastAsia="Times New Roman" w:cstheme="minorHAnsi"/>
-          <w:color w:val="2D3B45"/>
-        </w:rPr>
-        <w:t xml:space="preserve">is </w:t>
-      </w:r>
-      <w:r>
-        <w:rPr>
-          <w:rFonts w:eastAsia="Times New Roman" w:cstheme="minorHAnsi"/>
-          <w:color w:val="2D3B45"/>
-        </w:rPr>
-        <w:t>required to assess the viability of us</w:t>
-      </w:r>
-      <w:r>
-        <w:rPr>
-          <w:rFonts w:eastAsia="Times New Roman" w:cstheme="minorHAnsi"/>
-          <w:color w:val="2D3B45"/>
-        </w:rPr>
-        <w:t>ing</w:t>
-      </w:r>
-      <w:r>
-        <w:rPr>
-          <w:rFonts w:eastAsia="Times New Roman" w:cstheme="minorHAnsi"/>
-          <w:color w:val="2D3B45"/>
-        </w:rPr>
-        <w:t xml:space="preserve"> the MovieLens.org data.  If viable, resources will again be required to coordinate with </w:t>
-      </w:r>
-      <w:proofErr w:type="spellStart"/>
-      <w:r>
-        <w:rPr>
-          <w:rFonts w:eastAsia="Times New Roman" w:cstheme="minorHAnsi"/>
-          <w:color w:val="2D3B45"/>
-        </w:rPr>
-        <w:t>GroupLens</w:t>
-      </w:r>
-      <w:proofErr w:type="spellEnd"/>
-      <w:r>
-        <w:rPr>
-          <w:rFonts w:eastAsia="Times New Roman" w:cstheme="minorHAnsi"/>
-          <w:color w:val="2D3B45"/>
-        </w:rPr>
-        <w:t xml:space="preserve"> to develop and maintain a relationship </w:t>
-      </w:r>
-      <w:r>
-        <w:rPr>
-          <w:rFonts w:eastAsia="Times New Roman" w:cstheme="minorHAnsi"/>
-          <w:color w:val="2D3B45"/>
-        </w:rPr>
-        <w:t xml:space="preserve">to </w:t>
-      </w:r>
-      <w:r>
-        <w:rPr>
-          <w:rFonts w:eastAsia="Times New Roman" w:cstheme="minorHAnsi"/>
-          <w:color w:val="2D3B45"/>
-        </w:rPr>
-        <w:t>ensur</w:t>
-      </w:r>
-      <w:r>
-        <w:rPr>
-          <w:rFonts w:eastAsia="Times New Roman" w:cstheme="minorHAnsi"/>
-          <w:color w:val="2D3B45"/>
-        </w:rPr>
-        <w:t>e</w:t>
-      </w:r>
-      <w:r>
-        <w:rPr>
-          <w:rFonts w:eastAsia="Times New Roman" w:cstheme="minorHAnsi"/>
-          <w:color w:val="2D3B45"/>
-        </w:rPr>
-        <w:t xml:space="preserve"> continued use of their data.</w:t>
+          <w:u w:val="single"/>
+        </w:rPr>
+      </w:pPr>
+      <w:r>
+        <w:rPr>
+          <w:rFonts w:eastAsia="Times New Roman" w:cstheme="minorHAnsi"/>
+          <w:color w:val="2D3B45"/>
+          <w:u w:val="single"/>
+        </w:rPr>
+        <w:t xml:space="preserve">Section 2.2: </w:t>
+      </w:r>
+      <w:r>
+        <w:rPr>
+          <w:rFonts w:eastAsia="Times New Roman" w:cstheme="minorHAnsi"/>
+          <w:u w:val="single"/>
+        </w:rPr>
+        <w:t>MovieLens.org Data</w:t>
       </w:r>
     </w:p>
     <w:p>
@@ -2172,50 +1912,33 @@
         <w:contextualSpacing/>
         <w:rPr>
           <w:rFonts w:eastAsia="Times New Roman" w:cstheme="minorHAnsi"/>
-          <w:color w:val="2D3B45"/>
-        </w:rPr>
-      </w:pPr>
-      <w:r>
-        <w:rPr>
-          <w:rFonts w:eastAsia="Times New Roman" w:cstheme="minorHAnsi"/>
-          <w:color w:val="2D3B45"/>
-        </w:rPr>
-        <w:t xml:space="preserve">Similar to the </w:t>
-      </w:r>
-      <w:r>
-        <w:rPr>
-          <w:rFonts w:eastAsia="Times New Roman" w:cstheme="minorHAnsi"/>
-          <w:color w:val="2D3B45"/>
-        </w:rPr>
-        <w:t xml:space="preserve">system </w:t>
-      </w:r>
-      <w:r>
-        <w:rPr>
-          <w:rFonts w:eastAsia="Times New Roman" w:cstheme="minorHAnsi"/>
-          <w:color w:val="2D3B45"/>
-        </w:rPr>
-        <w:t xml:space="preserve">requirements </w:t>
-      </w:r>
-      <w:r>
-        <w:rPr>
-          <w:rFonts w:eastAsia="Times New Roman" w:cstheme="minorHAnsi"/>
-          <w:color w:val="2D3B45"/>
-        </w:rPr>
-        <w:t xml:space="preserve">for </w:t>
-      </w:r>
-      <w:r>
-        <w:rPr>
-          <w:rFonts w:eastAsia="Times New Roman" w:cstheme="minorHAnsi"/>
-          <w:color w:val="2D3B45"/>
-        </w:rPr>
-        <w:t xml:space="preserve">use </w:t>
-      </w:r>
-      <w:r>
-        <w:rPr>
-          <w:rFonts w:eastAsia="Times New Roman" w:cstheme="minorHAnsi"/>
-          <w:color w:val="2D3B45"/>
-        </w:rPr>
-        <w:t xml:space="preserve">of the IMDb data, our data-flow system must be able </w:t>
+        </w:rPr>
+      </w:pPr>
+      <w:proofErr w:type="spellStart"/>
+      <w:r>
+        <w:rPr>
+          <w:rFonts w:eastAsia="Times New Roman" w:cstheme="minorHAnsi"/>
+        </w:rPr>
+        <w:t>GroupLens</w:t>
+      </w:r>
+      <w:proofErr w:type="spellEnd"/>
+      <w:r>
+        <w:rPr>
+          <w:rFonts w:eastAsia="Times New Roman" w:cstheme="minorHAnsi"/>
+        </w:rPr>
+        <w:t xml:space="preserve"> offers downloads of 7 UTF-8 encoded csv structured zipped files sampling </w:t>
+      </w:r>
+      <w:r>
+        <w:rPr>
+          <w:rFonts w:eastAsia="Times New Roman" w:cstheme="minorHAnsi"/>
+        </w:rPr>
+        <w:t>the</w:t>
+      </w:r>
+      <w:r>
+        <w:rPr>
+          <w:rFonts w:eastAsia="Times New Roman" w:cstheme="minorHAnsi"/>
+        </w:rPr>
+        <w:t xml:space="preserve"> </w:t>
       </w:r>
     </w:p>
     <w:p>
@@ -2228,6 +1951,269 @@
           <w:color w:val="2D3B45"/>
         </w:rPr>
       </w:pPr>
+      <w:proofErr w:type="spellStart"/>
+      <w:r>
+        <w:rPr>
+          <w:rFonts w:eastAsia="Times New Roman" w:cstheme="minorHAnsi"/>
+        </w:rPr>
+        <w:t>MovieLens</w:t>
+      </w:r>
+      <w:proofErr w:type="spellEnd"/>
+      <w:r>
+        <w:rPr>
+          <w:rFonts w:eastAsia="Times New Roman" w:cstheme="minorHAnsi"/>
+        </w:rPr>
+        <w:t xml:space="preserve"> data.  </w:t>
+      </w:r>
+      <w:r>
+        <w:rPr>
+          <w:rFonts w:eastAsia="Times New Roman" w:cstheme="minorHAnsi"/>
+          <w:color w:val="00B0F0"/>
+        </w:rPr>
+        <w:t xml:space="preserve">Some of these datasets are static and others seems to be periodically, though infrequently, updated.  </w:t>
+      </w:r>
+      <w:r>
+        <w:rPr>
+          <w:rFonts w:eastAsia="Times New Roman" w:cstheme="minorHAnsi"/>
+        </w:rPr>
+        <w:t xml:space="preserve">Each dataset comes with a README file outlining </w:t>
+      </w:r>
+      <w:r>
+        <w:rPr>
+          <w:rFonts w:eastAsia="Times New Roman" w:cstheme="minorHAnsi"/>
+        </w:rPr>
+        <w:t>proper</w:t>
+      </w:r>
+      <w:r>
+        <w:rPr>
+          <w:rFonts w:eastAsia="Times New Roman" w:cstheme="minorHAnsi"/>
+        </w:rPr>
+        <w:t xml:space="preserve"> use</w:t>
+      </w:r>
+      <w:r>
+        <w:rPr>
+          <w:rFonts w:eastAsia="Times New Roman" w:cstheme="minorHAnsi"/>
+        </w:rPr>
+        <w:t>s</w:t>
+      </w:r>
+      <w:r>
+        <w:rPr>
+          <w:rFonts w:eastAsia="Times New Roman" w:cstheme="minorHAnsi"/>
+        </w:rPr>
+        <w:t xml:space="preserve"> of the </w:t>
+      </w:r>
+      <w:r>
+        <w:rPr>
+          <w:rFonts w:eastAsia="Times New Roman" w:cstheme="minorHAnsi"/>
+        </w:rPr>
+        <w:t>data</w:t>
+      </w:r>
+      <w:r>
+        <w:rPr>
+          <w:rFonts w:eastAsia="Times New Roman" w:cstheme="minorHAnsi"/>
+        </w:rPr>
+        <w:t>.  Specifically, “t</w:t>
+      </w:r>
+      <w:r>
+        <w:rPr>
+          <w:rFonts w:eastAsia="Times New Roman" w:cstheme="minorHAnsi"/>
+        </w:rPr>
+        <w:t xml:space="preserve">he user may not use this information for any commercial or revenue-bearing purposes without first obtaining permission from a faculty member of the </w:t>
+      </w:r>
+      <w:proofErr w:type="spellStart"/>
+      <w:r>
+        <w:rPr>
+          <w:rFonts w:eastAsia="Times New Roman" w:cstheme="minorHAnsi"/>
+        </w:rPr>
+        <w:t>GroupLens</w:t>
+      </w:r>
+      <w:proofErr w:type="spellEnd"/>
+      <w:r>
+        <w:rPr>
+          <w:rFonts w:eastAsia="Times New Roman" w:cstheme="minorHAnsi"/>
+        </w:rPr>
+        <w:t xml:space="preserve"> Research </w:t>
+      </w:r>
+      <w:r>
+        <w:rPr>
+          <w:rFonts w:eastAsia="Times New Roman" w:cstheme="minorHAnsi"/>
+        </w:rPr>
+        <w:t>Project</w:t>
+      </w:r>
+      <w:r>
+        <w:rPr>
+          <w:rFonts w:eastAsia="Times New Roman" w:cstheme="minorHAnsi"/>
+        </w:rPr>
+        <w:t>.</w:t>
+      </w:r>
+      <w:r>
+        <w:rPr>
+          <w:rFonts w:eastAsia="Times New Roman" w:cstheme="minorHAnsi"/>
+        </w:rPr>
+        <w:t>”</w:t>
+      </w:r>
+      <w:r>
+        <w:rPr>
+          <w:rFonts w:eastAsia="Times New Roman" w:cstheme="minorHAnsi"/>
+        </w:rPr>
+        <w:t xml:space="preserve"> (</w:t>
+      </w:r>
+      <w:r>
+        <w:rPr>
+          <w:rFonts w:eastAsia="Times New Roman" w:cstheme="minorHAnsi"/>
+        </w:rPr>
+        <w:t>“</w:t>
+      </w:r>
+      <w:proofErr w:type="spellStart"/>
+      <w:r>
+        <w:rPr>
+          <w:rFonts w:eastAsia="Times New Roman" w:cstheme="minorHAnsi"/>
+        </w:rPr>
+        <w:fldChar w:fldCharType="begin"/>
+      </w:r>
+      <w:r>
+        <w:rPr>
+          <w:rFonts w:eastAsia="Times New Roman" w:cstheme="minorHAnsi"/>
+        </w:rPr>
+        <w:instrText xml:space="preserve"> HYPERLINK  \l "readme" </w:instrText>
+      </w:r>
+      <w:r>
+        <w:rPr>
+          <w:rFonts w:eastAsia="Times New Roman" w:cstheme="minorHAnsi"/>
+        </w:rPr>
+        <w:fldChar w:fldCharType="separate"/>
+      </w:r>
+      <w:r>
+        <w:rPr>
+          <w:rStyle w:val="Hyperlink"/>
+          <w:rFonts w:eastAsia="Times New Roman" w:cstheme="minorHAnsi"/>
+        </w:rPr>
+        <w:t>GroupLen</w:t>
+      </w:r>
+      <w:proofErr w:type="spellEnd"/>
+      <w:r>
+        <w:rPr>
+          <w:rStyle w:val="Hyperlink"/>
+          <w:rFonts w:eastAsia="Times New Roman" w:cstheme="minorHAnsi"/>
+        </w:rPr>
+        <w:t xml:space="preserve"> ml-latest-small-README</w:t>
+      </w:r>
+      <w:r>
+        <w:rPr>
+          <w:rFonts w:eastAsia="Times New Roman" w:cstheme="minorHAnsi"/>
+        </w:rPr>
+        <w:fldChar w:fldCharType="end"/>
+      </w:r>
+      <w:r>
+        <w:rPr>
+          <w:rFonts w:eastAsia="Times New Roman" w:cstheme="minorHAnsi"/>
+          <w:color w:val="000000"/>
+        </w:rPr>
+        <w:t>”</w:t>
+      </w:r>
+      <w:r>
+        <w:rPr>
+          <w:rFonts w:eastAsia="Times New Roman" w:cstheme="minorHAnsi"/>
+        </w:rPr>
+        <w:t>)</w:t>
+      </w:r>
+      <w:r>
+        <w:rPr>
+          <w:rFonts w:eastAsia="Times New Roman" w:cstheme="minorHAnsi"/>
+        </w:rPr>
+        <w:t xml:space="preserve">  </w:t>
+      </w:r>
+      <w:r>
+        <w:rPr>
+          <w:rFonts w:eastAsia="Times New Roman" w:cstheme="minorHAnsi"/>
+        </w:rPr>
+        <w:t>I</w:t>
+      </w:r>
+      <w:r>
+        <w:rPr>
+          <w:rFonts w:eastAsia="Times New Roman" w:cstheme="minorHAnsi"/>
+          <w:color w:val="2D3B45"/>
+        </w:rPr>
+        <w:t xml:space="preserve">f we </w:t>
+      </w:r>
+      <w:r>
+        <w:rPr>
+          <w:rFonts w:eastAsia="Times New Roman" w:cstheme="minorHAnsi"/>
+          <w:color w:val="2D3B45"/>
+        </w:rPr>
+        <w:t xml:space="preserve">eventually </w:t>
+      </w:r>
+      <w:r>
+        <w:rPr>
+          <w:rFonts w:eastAsia="Times New Roman" w:cstheme="minorHAnsi"/>
+          <w:color w:val="2D3B45"/>
+        </w:rPr>
+        <w:t xml:space="preserve">intend to monetize our recommender engine, </w:t>
+      </w:r>
+      <w:r>
+        <w:rPr>
+          <w:rFonts w:eastAsia="Times New Roman" w:cstheme="minorHAnsi"/>
+          <w:color w:val="2D3B45"/>
+        </w:rPr>
+        <w:t xml:space="preserve">immediate </w:t>
+      </w:r>
+      <w:r>
+        <w:rPr>
+          <w:rFonts w:eastAsia="Times New Roman" w:cstheme="minorHAnsi"/>
+        </w:rPr>
+        <w:t>r</w:t>
+      </w:r>
+      <w:r>
+        <w:rPr>
+          <w:rFonts w:eastAsia="Times New Roman" w:cstheme="minorHAnsi"/>
+          <w:color w:val="2D3B45"/>
+        </w:rPr>
+        <w:t xml:space="preserve">esearch </w:t>
+      </w:r>
+      <w:r>
+        <w:rPr>
+          <w:rFonts w:eastAsia="Times New Roman" w:cstheme="minorHAnsi"/>
+          <w:color w:val="2D3B45"/>
+        </w:rPr>
+        <w:t xml:space="preserve">is </w:t>
+      </w:r>
+      <w:r>
+        <w:rPr>
+          <w:rFonts w:eastAsia="Times New Roman" w:cstheme="minorHAnsi"/>
+          <w:color w:val="2D3B45"/>
+        </w:rPr>
+        <w:t>required to assess the viability of us</w:t>
+      </w:r>
+      <w:r>
+        <w:rPr>
+          <w:rFonts w:eastAsia="Times New Roman" w:cstheme="minorHAnsi"/>
+          <w:color w:val="2D3B45"/>
+        </w:rPr>
+        <w:t>ing</w:t>
+      </w:r>
+      <w:r>
+        <w:rPr>
+          <w:rFonts w:eastAsia="Times New Roman" w:cstheme="minorHAnsi"/>
+          <w:color w:val="2D3B45"/>
+        </w:rPr>
+        <w:t xml:space="preserve"> the MovieLens.org data.  If viable, resources will again be required to coordinate with </w:t>
+      </w:r>
+      <w:proofErr w:type="spellStart"/>
+      <w:r>
+        <w:rPr>
+          <w:rFonts w:eastAsia="Times New Roman" w:cstheme="minorHAnsi"/>
+          <w:color w:val="2D3B45"/>
+        </w:rPr>
+        <w:t>GroupLens</w:t>
+      </w:r>
+      <w:proofErr w:type="spellEnd"/>
+      <w:r>
+        <w:rPr>
+          <w:rFonts w:eastAsia="Times New Roman" w:cstheme="minorHAnsi"/>
+          <w:color w:val="2D3B45"/>
+        </w:rPr>
+        <w:t xml:space="preserve"> to develop and maintain a relationship </w:t>
+      </w:r>
       <w:r>
         <w:rPr>
           <w:rFonts w:eastAsia="Times New Roman" w:cstheme="minorHAnsi"/>
@@ -2240,350 +2226,21 @@
           <w:rFonts w:eastAsia="Times New Roman" w:cstheme="minorHAnsi"/>
           <w:color w:val="2D3B45"/>
         </w:rPr>
-        <w:t>retrieve</w:t>
-      </w:r>
-      <w:r>
-        <w:rPr>
-          <w:rFonts w:eastAsia="Times New Roman" w:cstheme="minorHAnsi"/>
-          <w:color w:val="2D3B45"/>
-        </w:rPr>
-        <w:t xml:space="preserve"> the </w:t>
-      </w:r>
-      <w:proofErr w:type="spellStart"/>
-      <w:r>
-        <w:rPr>
-          <w:rFonts w:eastAsia="Times New Roman" w:cstheme="minorHAnsi"/>
-          <w:color w:val="2D3B45"/>
-        </w:rPr>
-        <w:t>MovieLens</w:t>
-      </w:r>
-      <w:proofErr w:type="spellEnd"/>
-      <w:r>
-        <w:rPr>
-          <w:rFonts w:eastAsia="Times New Roman" w:cstheme="minorHAnsi"/>
-          <w:color w:val="2D3B45"/>
-        </w:rPr>
-        <w:t xml:space="preserve"> files </w:t>
-      </w:r>
-      <w:r>
-        <w:rPr>
-          <w:rFonts w:eastAsia="Times New Roman" w:cstheme="minorHAnsi"/>
-          <w:color w:val="2D3B45"/>
-        </w:rPr>
-        <w:t xml:space="preserve">and </w:t>
-      </w:r>
-      <w:r>
-        <w:rPr>
-          <w:rFonts w:eastAsia="Times New Roman" w:cstheme="minorHAnsi"/>
-          <w:color w:val="2D3B45"/>
-        </w:rPr>
-        <w:t xml:space="preserve">load </w:t>
-      </w:r>
-      <w:r>
-        <w:rPr>
-          <w:rFonts w:eastAsia="Times New Roman" w:cstheme="minorHAnsi"/>
-          <w:color w:val="2D3B45"/>
-        </w:rPr>
-        <w:t xml:space="preserve">the data </w:t>
-      </w:r>
-      <w:r>
-        <w:rPr>
-          <w:rFonts w:eastAsia="Times New Roman" w:cstheme="minorHAnsi"/>
-          <w:color w:val="2D3B45"/>
-        </w:rPr>
-        <w:t xml:space="preserve">into </w:t>
-      </w:r>
-      <w:r>
-        <w:rPr>
-          <w:rFonts w:eastAsia="Times New Roman" w:cstheme="minorHAnsi"/>
-          <w:color w:val="2D3B45"/>
-        </w:rPr>
-        <w:t>storage</w:t>
-      </w:r>
-      <w:r>
-        <w:rPr>
-          <w:rFonts w:eastAsia="Times New Roman" w:cstheme="minorHAnsi"/>
-          <w:color w:val="2D3B45"/>
-        </w:rPr>
-        <w:t xml:space="preserve">.  A technical resource </w:t>
-      </w:r>
-      <w:r>
-        <w:rPr>
-          <w:rFonts w:eastAsia="Times New Roman" w:cstheme="minorHAnsi"/>
-          <w:color w:val="2D3B45"/>
-        </w:rPr>
-        <w:t xml:space="preserve">will have to </w:t>
-      </w:r>
-      <w:r>
-        <w:rPr>
-          <w:rFonts w:eastAsia="Times New Roman" w:cstheme="minorHAnsi"/>
-          <w:color w:val="2D3B45"/>
-        </w:rPr>
-        <w:t xml:space="preserve">execute the </w:t>
-      </w:r>
-      <w:proofErr w:type="spellStart"/>
-      <w:r>
-        <w:rPr>
-          <w:rFonts w:eastAsia="Times New Roman" w:cstheme="minorHAnsi"/>
-          <w:color w:val="2D3B45"/>
-        </w:rPr>
-        <w:t>MovieLens</w:t>
-      </w:r>
-      <w:proofErr w:type="spellEnd"/>
-      <w:r>
-        <w:rPr>
-          <w:rFonts w:eastAsia="Times New Roman" w:cstheme="minorHAnsi"/>
-          <w:color w:val="2D3B45"/>
-        </w:rPr>
-        <w:t xml:space="preserve"> data acquisition, </w:t>
-      </w:r>
-      <w:r>
-        <w:rPr>
-          <w:rFonts w:eastAsia="Times New Roman" w:cstheme="minorHAnsi"/>
-          <w:color w:val="2D3B45"/>
-        </w:rPr>
-        <w:t>any</w:t>
-      </w:r>
-      <w:r>
-        <w:rPr>
-          <w:rFonts w:eastAsia="Times New Roman" w:cstheme="minorHAnsi"/>
-          <w:color w:val="2D3B45"/>
-        </w:rPr>
-        <w:t xml:space="preserve"> pre-processing</w:t>
-      </w:r>
-      <w:r>
-        <w:rPr>
-          <w:rFonts w:eastAsia="Times New Roman" w:cstheme="minorHAnsi"/>
-          <w:color w:val="2D3B45"/>
-        </w:rPr>
-        <w:t xml:space="preserve"> of the data</w:t>
-      </w:r>
-      <w:r>
-        <w:rPr>
-          <w:rFonts w:eastAsia="Times New Roman" w:cstheme="minorHAnsi"/>
-          <w:color w:val="2D3B45"/>
-        </w:rPr>
-        <w:t xml:space="preserve">, and batch loading </w:t>
-      </w:r>
-      <w:r>
-        <w:rPr>
-          <w:rFonts w:eastAsia="Times New Roman" w:cstheme="minorHAnsi"/>
-          <w:color w:val="2D3B45"/>
-        </w:rPr>
-        <w:t xml:space="preserve">it </w:t>
-      </w:r>
-      <w:r>
-        <w:rPr>
-          <w:rFonts w:eastAsia="Times New Roman" w:cstheme="minorHAnsi"/>
-          <w:color w:val="2D3B45"/>
-        </w:rPr>
-        <w:t xml:space="preserve">into </w:t>
-      </w:r>
-      <w:r>
-        <w:rPr>
-          <w:rFonts w:eastAsia="Times New Roman" w:cstheme="minorHAnsi"/>
-          <w:color w:val="2D3B45"/>
-        </w:rPr>
-        <w:t>storage</w:t>
-      </w:r>
-      <w:r>
-        <w:rPr>
-          <w:rFonts w:eastAsia="Times New Roman" w:cstheme="minorHAnsi"/>
-          <w:color w:val="2D3B45"/>
-        </w:rPr>
-        <w:t xml:space="preserve">.  This resource could easily be the same resource handling the IMDb data acquisition and also, should have direct lines of communication with technical resources at </w:t>
-      </w:r>
-      <w:proofErr w:type="spellStart"/>
-      <w:r>
-        <w:rPr>
-          <w:rFonts w:eastAsia="Times New Roman" w:cstheme="minorHAnsi"/>
-          <w:color w:val="2D3B45"/>
-        </w:rPr>
-        <w:t>GroupLens</w:t>
-      </w:r>
-      <w:proofErr w:type="spellEnd"/>
-      <w:r>
-        <w:rPr>
-          <w:rFonts w:eastAsia="Times New Roman" w:cstheme="minorHAnsi"/>
-          <w:color w:val="2D3B45"/>
-        </w:rPr>
-        <w:t xml:space="preserve">.  </w:t>
-      </w:r>
-      <w:r>
-        <w:rPr>
-          <w:rFonts w:eastAsia="Times New Roman" w:cstheme="minorHAnsi"/>
-          <w:color w:val="2D3B45"/>
-        </w:rPr>
-        <w:t xml:space="preserve">Since </w:t>
-      </w:r>
-      <w:r>
-        <w:rPr>
-          <w:rFonts w:eastAsia="Times New Roman" w:cstheme="minorHAnsi"/>
-          <w:color w:val="2D3B45"/>
-        </w:rPr>
-        <w:t>it</w:t>
-      </w:r>
-      <w:r>
-        <w:rPr>
-          <w:rFonts w:eastAsia="Times New Roman" w:cstheme="minorHAnsi"/>
-          <w:color w:val="2D3B45"/>
-        </w:rPr>
-        <w:t xml:space="preserve"> </w:t>
-      </w:r>
-      <w:r>
-        <w:rPr>
-          <w:rFonts w:eastAsia="Times New Roman" w:cstheme="minorHAnsi"/>
-          <w:color w:val="2D3B45"/>
-        </w:rPr>
-        <w:t xml:space="preserve">is </w:t>
-      </w:r>
-      <w:r>
-        <w:rPr>
-          <w:rFonts w:eastAsia="Times New Roman" w:cstheme="minorHAnsi"/>
-          <w:color w:val="2D3B45"/>
-        </w:rPr>
-        <w:t xml:space="preserve">a small research organization, </w:t>
-      </w:r>
-      <w:r>
-        <w:rPr>
-          <w:rFonts w:eastAsia="Times New Roman" w:cstheme="minorHAnsi"/>
-          <w:color w:val="2D3B45"/>
-        </w:rPr>
-        <w:t xml:space="preserve">developing </w:t>
-      </w:r>
-      <w:r>
-        <w:rPr>
-          <w:rFonts w:eastAsia="Times New Roman" w:cstheme="minorHAnsi"/>
-          <w:color w:val="2D3B45"/>
-        </w:rPr>
-        <w:t xml:space="preserve">the relationship with </w:t>
-      </w:r>
-      <w:proofErr w:type="spellStart"/>
-      <w:r>
-        <w:rPr>
-          <w:rFonts w:eastAsia="Times New Roman" w:cstheme="minorHAnsi"/>
-          <w:color w:val="2D3B45"/>
-        </w:rPr>
-        <w:t>GroupLens</w:t>
-      </w:r>
-      <w:proofErr w:type="spellEnd"/>
-      <w:r>
-        <w:rPr>
-          <w:rFonts w:eastAsia="Times New Roman" w:cstheme="minorHAnsi"/>
-          <w:color w:val="2D3B45"/>
-        </w:rPr>
-        <w:t xml:space="preserve"> will </w:t>
-      </w:r>
-      <w:r>
-        <w:rPr>
-          <w:rFonts w:eastAsia="Times New Roman" w:cstheme="minorHAnsi"/>
-          <w:color w:val="2D3B45"/>
-        </w:rPr>
-        <w:t>likely</w:t>
-      </w:r>
-      <w:r>
-        <w:rPr>
-          <w:rFonts w:eastAsia="Times New Roman" w:cstheme="minorHAnsi"/>
-          <w:color w:val="2D3B45"/>
-        </w:rPr>
-        <w:t xml:space="preserve"> </w:t>
-      </w:r>
-      <w:r>
-        <w:rPr>
-          <w:rFonts w:eastAsia="Times New Roman" w:cstheme="minorHAnsi"/>
-          <w:color w:val="2D3B45"/>
-        </w:rPr>
-        <w:t xml:space="preserve">be far less demanding than </w:t>
-      </w:r>
-      <w:r>
-        <w:rPr>
-          <w:rFonts w:eastAsia="Times New Roman" w:cstheme="minorHAnsi"/>
-          <w:color w:val="2D3B45"/>
-        </w:rPr>
-        <w:t xml:space="preserve">doing so </w:t>
-      </w:r>
-      <w:r>
-        <w:rPr>
-          <w:rFonts w:eastAsia="Times New Roman" w:cstheme="minorHAnsi"/>
-          <w:color w:val="2D3B45"/>
-        </w:rPr>
-        <w:t>with IMDb</w:t>
-      </w:r>
-      <w:r>
-        <w:rPr>
-          <w:rFonts w:eastAsia="Times New Roman" w:cstheme="minorHAnsi"/>
-          <w:color w:val="2D3B45"/>
-        </w:rPr>
-        <w:t xml:space="preserve">, </w:t>
-      </w:r>
-      <w:r>
-        <w:rPr>
-          <w:rFonts w:eastAsia="Times New Roman" w:cstheme="minorHAnsi"/>
-          <w:color w:val="2D3B45"/>
-        </w:rPr>
-        <w:t xml:space="preserve">a subsidiary </w:t>
-      </w:r>
-      <w:r>
-        <w:rPr>
-          <w:rFonts w:eastAsia="Times New Roman" w:cstheme="minorHAnsi"/>
-          <w:color w:val="2D3B45"/>
-        </w:rPr>
-        <w:t xml:space="preserve">of </w:t>
-      </w:r>
-      <w:r>
-        <w:rPr>
-          <w:rFonts w:eastAsia="Times New Roman" w:cstheme="minorHAnsi"/>
-          <w:color w:val="2D3B45"/>
-        </w:rPr>
-        <w:t xml:space="preserve">one of the </w:t>
-      </w:r>
-      <w:r>
-        <w:rPr>
-          <w:rFonts w:eastAsia="Times New Roman" w:cstheme="minorHAnsi"/>
-          <w:color w:val="2D3B45"/>
-        </w:rPr>
-        <w:t>most powerful companies</w:t>
-      </w:r>
-      <w:r>
-        <w:rPr>
-          <w:rFonts w:eastAsia="Times New Roman" w:cstheme="minorHAnsi"/>
-          <w:color w:val="2D3B45"/>
-        </w:rPr>
-        <w:t xml:space="preserve"> in the world</w:t>
-      </w:r>
-      <w:r>
-        <w:rPr>
-          <w:rFonts w:eastAsia="Times New Roman" w:cstheme="minorHAnsi"/>
-          <w:color w:val="2D3B45"/>
-        </w:rPr>
-        <w:t>.</w:t>
-      </w:r>
-    </w:p>
-    <w:p>
-      <w:pPr>
-        <w:shd w:val="clear" w:color="auto" w:fill="FFFFFF"/>
-        <w:spacing w:before="120" w:after="0" w:line="480" w:lineRule="auto"/>
-        <w:contextualSpacing/>
-        <w:rPr>
-          <w:rFonts w:eastAsia="Times New Roman" w:cstheme="minorHAnsi"/>
-          <w:color w:val="2D3B45"/>
-          <w:u w:val="single"/>
-        </w:rPr>
-      </w:pPr>
-      <w:r>
-        <w:rPr>
-          <w:rFonts w:eastAsia="Times New Roman" w:cstheme="minorHAnsi"/>
-          <w:color w:val="2D3B45"/>
-          <w:u w:val="single"/>
-        </w:rPr>
-        <w:t xml:space="preserve">Section 2.3: </w:t>
-      </w:r>
-      <w:r>
-        <w:rPr>
-          <w:rFonts w:eastAsia="Times New Roman" w:cstheme="minorHAnsi"/>
-          <w:u w:val="single"/>
-        </w:rPr>
-        <w:t>User Input Data</w:t>
+        <w:t>ensur</w:t>
+      </w:r>
+      <w:r>
+        <w:rPr>
+          <w:rFonts w:eastAsia="Times New Roman" w:cstheme="minorHAnsi"/>
+          <w:color w:val="2D3B45"/>
+        </w:rPr>
+        <w:t>e</w:t>
+      </w:r>
+      <w:r>
+        <w:rPr>
+          <w:rFonts w:eastAsia="Times New Roman" w:cstheme="minorHAnsi"/>
+          <w:color w:val="2D3B45"/>
+        </w:rPr>
+        <w:t xml:space="preserve"> continued use of their data.</w:t>
       </w:r>
     </w:p>
     <w:p>
@@ -2594,181 +2251,405 @@
         <w:contextualSpacing/>
         <w:rPr>
           <w:rFonts w:eastAsia="Times New Roman" w:cstheme="minorHAnsi"/>
-        </w:rPr>
-      </w:pPr>
-      <w:r>
-        <w:rPr>
-          <w:rFonts w:eastAsia="Times New Roman" w:cstheme="minorHAnsi"/>
-        </w:rPr>
-        <w:t xml:space="preserve">The last data </w:t>
-      </w:r>
-      <w:r>
-        <w:rPr>
-          <w:rFonts w:eastAsia="Times New Roman" w:cstheme="minorHAnsi"/>
-        </w:rPr>
-        <w:t xml:space="preserve">source required for </w:t>
-      </w:r>
-      <w:r>
-        <w:rPr>
-          <w:rFonts w:eastAsia="Times New Roman" w:cstheme="minorHAnsi"/>
-        </w:rPr>
-        <w:t xml:space="preserve">the </w:t>
-      </w:r>
-      <w:r>
-        <w:rPr>
-          <w:rFonts w:eastAsia="Times New Roman" w:cstheme="minorHAnsi"/>
-        </w:rPr>
-        <w:t xml:space="preserve">recommender engine is input from users.  </w:t>
-      </w:r>
-      <w:r>
-        <w:rPr>
-          <w:rFonts w:eastAsia="Times New Roman" w:cstheme="minorHAnsi"/>
-        </w:rPr>
-        <w:t>For a prototype, any API can serve this function</w:t>
-      </w:r>
-      <w:r>
-        <w:rPr>
-          <w:rFonts w:eastAsia="Times New Roman" w:cstheme="minorHAnsi"/>
+          <w:color w:val="2D3B45"/>
+        </w:rPr>
+      </w:pPr>
+      <w:r>
+        <w:rPr>
+          <w:rFonts w:eastAsia="Times New Roman" w:cstheme="minorHAnsi"/>
+          <w:color w:val="2D3B45"/>
+        </w:rPr>
+        <w:t xml:space="preserve">Similar to the </w:t>
+      </w:r>
+      <w:r>
+        <w:rPr>
+          <w:rFonts w:eastAsia="Times New Roman" w:cstheme="minorHAnsi"/>
+          <w:color w:val="2D3B45"/>
+        </w:rPr>
+        <w:t xml:space="preserve">system </w:t>
+      </w:r>
+      <w:r>
+        <w:rPr>
+          <w:rFonts w:eastAsia="Times New Roman" w:cstheme="minorHAnsi"/>
+          <w:color w:val="2D3B45"/>
+        </w:rPr>
+        <w:t xml:space="preserve">requirements </w:t>
+      </w:r>
+      <w:r>
+        <w:rPr>
+          <w:rFonts w:eastAsia="Times New Roman" w:cstheme="minorHAnsi"/>
+          <w:color w:val="2D3B45"/>
+        </w:rPr>
+        <w:t xml:space="preserve">for </w:t>
+      </w:r>
+      <w:r>
+        <w:rPr>
+          <w:rFonts w:eastAsia="Times New Roman" w:cstheme="minorHAnsi"/>
+          <w:color w:val="2D3B45"/>
+        </w:rPr>
+        <w:t xml:space="preserve">use </w:t>
+      </w:r>
+      <w:r>
+        <w:rPr>
+          <w:rFonts w:eastAsia="Times New Roman" w:cstheme="minorHAnsi"/>
+          <w:color w:val="2D3B45"/>
+        </w:rPr>
+        <w:t xml:space="preserve">of the IMDb data, our data-flow system must be able </w:t>
+      </w:r>
+    </w:p>
+    <w:p>
+      <w:pPr>
+        <w:shd w:val="clear" w:color="auto" w:fill="FFFFFF"/>
+        <w:spacing w:before="120" w:after="0" w:line="480" w:lineRule="auto"/>
+        <w:contextualSpacing/>
+        <w:rPr>
+          <w:rFonts w:eastAsia="Times New Roman" w:cstheme="minorHAnsi"/>
+          <w:color w:val="2D3B45"/>
+        </w:rPr>
+      </w:pPr>
+      <w:r>
+        <w:rPr>
+          <w:rFonts w:eastAsia="Times New Roman" w:cstheme="minorHAnsi"/>
+          <w:color w:val="2D3B45"/>
+        </w:rPr>
+        <w:t xml:space="preserve">to </w:t>
+      </w:r>
+      <w:r>
+        <w:rPr>
+          <w:rFonts w:eastAsia="Times New Roman" w:cstheme="minorHAnsi"/>
+          <w:color w:val="2D3B45"/>
+        </w:rPr>
+        <w:t>retrieve</w:t>
+      </w:r>
+      <w:r>
+        <w:rPr>
+          <w:rFonts w:eastAsia="Times New Roman" w:cstheme="minorHAnsi"/>
+          <w:color w:val="2D3B45"/>
+        </w:rPr>
+        <w:t xml:space="preserve"> the </w:t>
+      </w:r>
+      <w:proofErr w:type="spellStart"/>
+      <w:r>
+        <w:rPr>
+          <w:rFonts w:eastAsia="Times New Roman" w:cstheme="minorHAnsi"/>
+          <w:color w:val="2D3B45"/>
+        </w:rPr>
+        <w:t>MovieLens</w:t>
+      </w:r>
+      <w:proofErr w:type="spellEnd"/>
+      <w:r>
+        <w:rPr>
+          <w:rFonts w:eastAsia="Times New Roman" w:cstheme="minorHAnsi"/>
+          <w:color w:val="2D3B45"/>
+        </w:rPr>
+        <w:t xml:space="preserve"> files </w:t>
+      </w:r>
+      <w:r>
+        <w:rPr>
+          <w:rFonts w:eastAsia="Times New Roman" w:cstheme="minorHAnsi"/>
+          <w:color w:val="2D3B45"/>
+        </w:rPr>
+        <w:t xml:space="preserve">and </w:t>
+      </w:r>
+      <w:r>
+        <w:rPr>
+          <w:rFonts w:eastAsia="Times New Roman" w:cstheme="minorHAnsi"/>
+          <w:color w:val="2D3B45"/>
+        </w:rPr>
+        <w:t xml:space="preserve">load </w:t>
+      </w:r>
+      <w:r>
+        <w:rPr>
+          <w:rFonts w:eastAsia="Times New Roman" w:cstheme="minorHAnsi"/>
+          <w:color w:val="2D3B45"/>
+        </w:rPr>
+        <w:t xml:space="preserve">the data </w:t>
+      </w:r>
+      <w:r>
+        <w:rPr>
+          <w:rFonts w:eastAsia="Times New Roman" w:cstheme="minorHAnsi"/>
+          <w:color w:val="2D3B45"/>
+        </w:rPr>
+        <w:t xml:space="preserve">into </w:t>
+      </w:r>
+      <w:r>
+        <w:rPr>
+          <w:rFonts w:eastAsia="Times New Roman" w:cstheme="minorHAnsi"/>
+          <w:color w:val="2D3B45"/>
+        </w:rPr>
+        <w:t>storage</w:t>
+      </w:r>
+      <w:r>
+        <w:rPr>
+          <w:rFonts w:eastAsia="Times New Roman" w:cstheme="minorHAnsi"/>
+          <w:color w:val="2D3B45"/>
+        </w:rPr>
+        <w:t xml:space="preserve">.  </w:t>
+      </w:r>
+      <w:r>
+        <w:rPr>
+          <w:rFonts w:eastAsia="Times New Roman" w:cstheme="minorHAnsi"/>
+          <w:color w:val="00B0F0"/>
+        </w:rPr>
+        <w:t xml:space="preserve">Again, we likely want our system to allow for periodic pulls of new versions of the some of the files provided by </w:t>
+      </w:r>
+      <w:proofErr w:type="spellStart"/>
+      <w:r>
+        <w:rPr>
+          <w:rFonts w:eastAsia="Times New Roman" w:cstheme="minorHAnsi"/>
+          <w:color w:val="00B0F0"/>
+        </w:rPr>
+        <w:t>GroupLens</w:t>
+      </w:r>
+      <w:proofErr w:type="spellEnd"/>
+      <w:r>
+        <w:rPr>
+          <w:rFonts w:eastAsia="Times New Roman" w:cstheme="minorHAnsi"/>
+          <w:color w:val="00B0F0"/>
+        </w:rPr>
+        <w:t xml:space="preserve"> and batch processing to load them into the database and/or data warehousing solutions we choose.  However, in this case, we can likely perform these data acquisition tasks at more infrequent intervals as compared with the IMDb data acquisition schedule.  </w:t>
+      </w:r>
+      <w:r>
+        <w:rPr>
+          <w:rFonts w:eastAsia="Times New Roman" w:cstheme="minorHAnsi"/>
+          <w:color w:val="2D3B45"/>
+        </w:rPr>
+        <w:t xml:space="preserve">A technical resource </w:t>
+      </w:r>
+      <w:r>
+        <w:rPr>
+          <w:rFonts w:eastAsia="Times New Roman" w:cstheme="minorHAnsi"/>
+          <w:color w:val="2D3B45"/>
+        </w:rPr>
+        <w:t xml:space="preserve">will have to </w:t>
+      </w:r>
+      <w:r>
+        <w:rPr>
+          <w:rFonts w:eastAsia="Times New Roman" w:cstheme="minorHAnsi"/>
+          <w:color w:val="00B0F0"/>
+        </w:rPr>
+        <w:t>developing, executing, and monitoring MovieLens.org data acquisition, basic pre-processing, and batch loading</w:t>
+      </w:r>
+      <w:r>
+        <w:rPr>
+          <w:rFonts w:eastAsia="Times New Roman" w:cstheme="minorHAnsi"/>
+          <w:color w:val="2D3B45"/>
+        </w:rPr>
+        <w:t xml:space="preserve"> </w:t>
+      </w:r>
+      <w:r>
+        <w:rPr>
+          <w:rFonts w:eastAsia="Times New Roman" w:cstheme="minorHAnsi"/>
+          <w:color w:val="2D3B45"/>
+        </w:rPr>
+        <w:t xml:space="preserve">into </w:t>
+      </w:r>
+      <w:r>
+        <w:rPr>
+          <w:rFonts w:eastAsia="Times New Roman" w:cstheme="minorHAnsi"/>
+          <w:color w:val="2D3B45"/>
+        </w:rPr>
+        <w:t>storage</w:t>
+      </w:r>
+      <w:r>
+        <w:rPr>
+          <w:rFonts w:eastAsia="Times New Roman" w:cstheme="minorHAnsi"/>
+          <w:color w:val="2D3B45"/>
+        </w:rPr>
+        <w:t xml:space="preserve">.  This resource could easily be the same resource handling the IMDb data acquisition and also, should have direct lines of communication with technical resources at </w:t>
+      </w:r>
+      <w:proofErr w:type="spellStart"/>
+      <w:r>
+        <w:rPr>
+          <w:rFonts w:eastAsia="Times New Roman" w:cstheme="minorHAnsi"/>
+          <w:color w:val="2D3B45"/>
+        </w:rPr>
+        <w:t>GroupLens</w:t>
+      </w:r>
+      <w:proofErr w:type="spellEnd"/>
+      <w:r>
+        <w:rPr>
+          <w:rFonts w:eastAsia="Times New Roman" w:cstheme="minorHAnsi"/>
+          <w:color w:val="2D3B45"/>
+        </w:rPr>
+        <w:t xml:space="preserve">.  </w:t>
+      </w:r>
+      <w:r>
+        <w:rPr>
+          <w:rFonts w:eastAsia="Times New Roman" w:cstheme="minorHAnsi"/>
+          <w:color w:val="2D3B45"/>
+        </w:rPr>
+        <w:t xml:space="preserve">Since </w:t>
+      </w:r>
+      <w:r>
+        <w:rPr>
+          <w:rFonts w:eastAsia="Times New Roman" w:cstheme="minorHAnsi"/>
+          <w:color w:val="2D3B45"/>
+        </w:rPr>
+        <w:t>it</w:t>
+      </w:r>
+      <w:r>
+        <w:rPr>
+          <w:rFonts w:eastAsia="Times New Roman" w:cstheme="minorHAnsi"/>
+          <w:color w:val="2D3B45"/>
+        </w:rPr>
+        <w:t xml:space="preserve"> </w:t>
+      </w:r>
+      <w:r>
+        <w:rPr>
+          <w:rFonts w:eastAsia="Times New Roman" w:cstheme="minorHAnsi"/>
+          <w:color w:val="2D3B45"/>
+        </w:rPr>
+        <w:t xml:space="preserve">is </w:t>
+      </w:r>
+      <w:r>
+        <w:rPr>
+          <w:rFonts w:eastAsia="Times New Roman" w:cstheme="minorHAnsi"/>
+          <w:color w:val="2D3B45"/>
+        </w:rPr>
+        <w:t xml:space="preserve">a small research organization, </w:t>
+      </w:r>
+      <w:r>
+        <w:rPr>
+          <w:rFonts w:eastAsia="Times New Roman" w:cstheme="minorHAnsi"/>
+          <w:color w:val="2D3B45"/>
+        </w:rPr>
+        <w:lastRenderedPageBreak/>
+        <w:t xml:space="preserve">developing </w:t>
+      </w:r>
+      <w:r>
+        <w:rPr>
+          <w:rFonts w:eastAsia="Times New Roman" w:cstheme="minorHAnsi"/>
+          <w:color w:val="2D3B45"/>
+        </w:rPr>
+        <w:t xml:space="preserve">the relationship with </w:t>
+      </w:r>
+      <w:proofErr w:type="spellStart"/>
+      <w:r>
+        <w:rPr>
+          <w:rFonts w:eastAsia="Times New Roman" w:cstheme="minorHAnsi"/>
+          <w:color w:val="2D3B45"/>
+        </w:rPr>
+        <w:t>GroupLens</w:t>
+      </w:r>
+      <w:proofErr w:type="spellEnd"/>
+      <w:r>
+        <w:rPr>
+          <w:rFonts w:eastAsia="Times New Roman" w:cstheme="minorHAnsi"/>
+          <w:color w:val="2D3B45"/>
+        </w:rPr>
+        <w:t xml:space="preserve"> will </w:t>
+      </w:r>
+      <w:r>
+        <w:rPr>
+          <w:rFonts w:eastAsia="Times New Roman" w:cstheme="minorHAnsi"/>
+          <w:color w:val="2D3B45"/>
+        </w:rPr>
+        <w:t>likely</w:t>
+      </w:r>
+      <w:r>
+        <w:rPr>
+          <w:rFonts w:eastAsia="Times New Roman" w:cstheme="minorHAnsi"/>
+          <w:color w:val="2D3B45"/>
+        </w:rPr>
+        <w:t xml:space="preserve"> </w:t>
+      </w:r>
+      <w:r>
+        <w:rPr>
+          <w:rFonts w:eastAsia="Times New Roman" w:cstheme="minorHAnsi"/>
+          <w:color w:val="2D3B45"/>
+        </w:rPr>
+        <w:t xml:space="preserve">be far less demanding than </w:t>
+      </w:r>
+      <w:r>
+        <w:rPr>
+          <w:rFonts w:eastAsia="Times New Roman" w:cstheme="minorHAnsi"/>
+          <w:color w:val="2D3B45"/>
+        </w:rPr>
+        <w:t xml:space="preserve">doing so </w:t>
+      </w:r>
+      <w:r>
+        <w:rPr>
+          <w:rFonts w:eastAsia="Times New Roman" w:cstheme="minorHAnsi"/>
+          <w:color w:val="2D3B45"/>
+        </w:rPr>
+        <w:t>with IMDb</w:t>
+      </w:r>
+      <w:r>
+        <w:rPr>
+          <w:rFonts w:eastAsia="Times New Roman" w:cstheme="minorHAnsi"/>
+          <w:color w:val="2D3B45"/>
+        </w:rPr>
+        <w:t xml:space="preserve">, </w:t>
+      </w:r>
+      <w:r>
+        <w:rPr>
+          <w:rFonts w:eastAsia="Times New Roman" w:cstheme="minorHAnsi"/>
+          <w:color w:val="2D3B45"/>
+        </w:rPr>
+        <w:t xml:space="preserve">a subsidiary </w:t>
+      </w:r>
+      <w:r>
+        <w:rPr>
+          <w:rFonts w:eastAsia="Times New Roman" w:cstheme="minorHAnsi"/>
+          <w:color w:val="2D3B45"/>
+        </w:rPr>
+        <w:t xml:space="preserve">of </w:t>
+      </w:r>
+      <w:r>
+        <w:rPr>
+          <w:rFonts w:eastAsia="Times New Roman" w:cstheme="minorHAnsi"/>
+          <w:color w:val="2D3B45"/>
+        </w:rPr>
+        <w:t xml:space="preserve">one of the </w:t>
+      </w:r>
+      <w:r>
+        <w:rPr>
+          <w:rFonts w:eastAsia="Times New Roman" w:cstheme="minorHAnsi"/>
+          <w:color w:val="2D3B45"/>
+        </w:rPr>
+        <w:t>most powerful companies</w:t>
+      </w:r>
+      <w:r>
+        <w:rPr>
+          <w:rFonts w:eastAsia="Times New Roman" w:cstheme="minorHAnsi"/>
+          <w:color w:val="2D3B45"/>
+        </w:rPr>
+        <w:t xml:space="preserve"> in the world</w:t>
+      </w:r>
+      <w:r>
+        <w:rPr>
+          <w:rFonts w:eastAsia="Times New Roman" w:cstheme="minorHAnsi"/>
+          <w:color w:val="2D3B45"/>
         </w:rPr>
         <w:t>.</w:t>
       </w:r>
-      <w:r>
-        <w:rPr>
-          <w:rFonts w:eastAsia="Times New Roman" w:cstheme="minorHAnsi"/>
-        </w:rPr>
-        <w:t xml:space="preserve">  </w:t>
-      </w:r>
-      <w:r>
-        <w:rPr>
-          <w:rFonts w:eastAsia="Times New Roman" w:cstheme="minorHAnsi"/>
-        </w:rPr>
-        <w:t>To make the product user friendly</w:t>
-      </w:r>
-      <w:r>
-        <w:rPr>
-          <w:rFonts w:eastAsia="Times New Roman" w:cstheme="minorHAnsi"/>
-        </w:rPr>
-        <w:t>, w</w:t>
-      </w:r>
-      <w:r>
-        <w:rPr>
-          <w:rFonts w:eastAsia="Times New Roman" w:cstheme="minorHAnsi"/>
-        </w:rPr>
-        <w:t xml:space="preserve">e should </w:t>
-      </w:r>
-      <w:r>
-        <w:rPr>
-          <w:rFonts w:eastAsia="Times New Roman" w:cstheme="minorHAnsi"/>
-        </w:rPr>
-        <w:t>update</w:t>
-      </w:r>
-      <w:r>
-        <w:rPr>
-          <w:rFonts w:eastAsia="Times New Roman" w:cstheme="minorHAnsi"/>
-        </w:rPr>
-        <w:t xml:space="preserve"> </w:t>
-      </w:r>
-      <w:r>
-        <w:rPr>
-          <w:rFonts w:eastAsia="Times New Roman" w:cstheme="minorHAnsi"/>
-        </w:rPr>
-        <w:t xml:space="preserve">existing </w:t>
-      </w:r>
-      <w:r>
-        <w:rPr>
-          <w:rFonts w:eastAsia="Times New Roman" w:cstheme="minorHAnsi"/>
-        </w:rPr>
-        <w:t>user</w:t>
-      </w:r>
-      <w:r>
-        <w:rPr>
-          <w:rFonts w:eastAsia="Times New Roman" w:cstheme="minorHAnsi"/>
-        </w:rPr>
-        <w:t>s</w:t>
-      </w:r>
-      <w:r>
-        <w:rPr>
-          <w:rFonts w:eastAsia="Times New Roman" w:cstheme="minorHAnsi"/>
-        </w:rPr>
-        <w:t>’</w:t>
-      </w:r>
-      <w:r>
-        <w:rPr>
-          <w:rFonts w:eastAsia="Times New Roman" w:cstheme="minorHAnsi"/>
-        </w:rPr>
-        <w:t xml:space="preserve"> movie preferences every time </w:t>
-      </w:r>
-      <w:r>
-        <w:rPr>
-          <w:rFonts w:eastAsia="Times New Roman" w:cstheme="minorHAnsi"/>
-        </w:rPr>
-        <w:t>input is received</w:t>
-      </w:r>
-      <w:r>
-        <w:rPr>
-          <w:rFonts w:eastAsia="Times New Roman" w:cstheme="minorHAnsi"/>
-        </w:rPr>
-        <w:t xml:space="preserve">.  Thus, </w:t>
-      </w:r>
-      <w:r>
-        <w:rPr>
-          <w:rFonts w:eastAsia="Times New Roman" w:cstheme="minorHAnsi"/>
-        </w:rPr>
-        <w:t xml:space="preserve">user </w:t>
-      </w:r>
-      <w:r>
-        <w:rPr>
-          <w:rFonts w:eastAsia="Times New Roman" w:cstheme="minorHAnsi"/>
-        </w:rPr>
-        <w:t xml:space="preserve">input </w:t>
-      </w:r>
-      <w:r>
-        <w:rPr>
-          <w:rFonts w:eastAsia="Times New Roman" w:cstheme="minorHAnsi"/>
-        </w:rPr>
-        <w:t xml:space="preserve">should be </w:t>
-      </w:r>
-      <w:r>
-        <w:rPr>
-          <w:rFonts w:eastAsia="Times New Roman" w:cstheme="minorHAnsi"/>
-        </w:rPr>
-        <w:t xml:space="preserve">delivered </w:t>
-      </w:r>
-      <w:r>
-        <w:rPr>
-          <w:rFonts w:eastAsia="Times New Roman" w:cstheme="minorHAnsi"/>
-        </w:rPr>
-        <w:t xml:space="preserve">to </w:t>
-      </w:r>
-      <w:r>
-        <w:rPr>
-          <w:rFonts w:eastAsia="Times New Roman" w:cstheme="minorHAnsi"/>
-        </w:rPr>
-        <w:t xml:space="preserve">a </w:t>
-      </w:r>
-      <w:r>
-        <w:rPr>
-          <w:rFonts w:eastAsia="Times New Roman" w:cstheme="minorHAnsi"/>
-        </w:rPr>
-        <w:t xml:space="preserve">server </w:t>
-      </w:r>
-      <w:r>
-        <w:rPr>
-          <w:rFonts w:eastAsia="Times New Roman" w:cstheme="minorHAnsi"/>
-        </w:rPr>
-        <w:t>that will load the data into storage</w:t>
-      </w:r>
-      <w:r>
-        <w:rPr>
-          <w:rFonts w:eastAsia="Times New Roman" w:cstheme="minorHAnsi"/>
-        </w:rPr>
-        <w:t xml:space="preserve"> for future use</w:t>
-      </w:r>
-      <w:r>
-        <w:rPr>
-          <w:rFonts w:eastAsia="Times New Roman" w:cstheme="minorHAnsi"/>
-        </w:rPr>
-        <w:t>.</w:t>
+    </w:p>
+    <w:p>
+      <w:pPr>
+        <w:shd w:val="clear" w:color="auto" w:fill="FFFFFF"/>
+        <w:spacing w:before="120" w:after="0" w:line="480" w:lineRule="auto"/>
+        <w:contextualSpacing/>
+        <w:rPr>
+          <w:rFonts w:eastAsia="Times New Roman" w:cstheme="minorHAnsi"/>
+          <w:color w:val="2D3B45"/>
+          <w:u w:val="single"/>
+        </w:rPr>
+      </w:pPr>
+      <w:r>
+        <w:rPr>
+          <w:rFonts w:eastAsia="Times New Roman" w:cstheme="minorHAnsi"/>
+          <w:color w:val="2D3B45"/>
+          <w:u w:val="single"/>
+        </w:rPr>
+        <w:t xml:space="preserve">Section 2.3: </w:t>
+      </w:r>
+      <w:r>
+        <w:rPr>
+          <w:rFonts w:eastAsia="Times New Roman" w:cstheme="minorHAnsi"/>
+          <w:u w:val="single"/>
+        </w:rPr>
+        <w:t>User Input Data</w:t>
       </w:r>
     </w:p>
     <w:p>
@@ -2785,6 +2666,255 @@
         <w:rPr>
           <w:rFonts w:eastAsia="Times New Roman" w:cstheme="minorHAnsi"/>
         </w:rPr>
+        <w:t xml:space="preserve">The last data </w:t>
+      </w:r>
+      <w:r>
+        <w:rPr>
+          <w:rFonts w:eastAsia="Times New Roman" w:cstheme="minorHAnsi"/>
+        </w:rPr>
+        <w:t xml:space="preserve">source required for </w:t>
+      </w:r>
+      <w:r>
+        <w:rPr>
+          <w:rFonts w:eastAsia="Times New Roman" w:cstheme="minorHAnsi"/>
+        </w:rPr>
+        <w:t xml:space="preserve">the </w:t>
+      </w:r>
+      <w:r>
+        <w:rPr>
+          <w:rFonts w:eastAsia="Times New Roman" w:cstheme="minorHAnsi"/>
+        </w:rPr>
+        <w:t xml:space="preserve">recommender engine is input from users.  </w:t>
+      </w:r>
+      <w:r>
+        <w:rPr>
+          <w:rFonts w:eastAsia="Times New Roman" w:cstheme="minorHAnsi"/>
+        </w:rPr>
+        <w:t>For a prototype, any API can serve this function</w:t>
+      </w:r>
+      <w:r>
+        <w:rPr>
+          <w:rFonts w:eastAsia="Times New Roman" w:cstheme="minorHAnsi"/>
+        </w:rPr>
+        <w:t>.</w:t>
+      </w:r>
+      <w:r>
+        <w:rPr>
+          <w:rFonts w:eastAsia="Times New Roman" w:cstheme="minorHAnsi"/>
+        </w:rPr>
+        <w:t xml:space="preserve">  </w:t>
+      </w:r>
+      <w:r>
+        <w:rPr>
+          <w:rFonts w:eastAsia="Times New Roman" w:cstheme="minorHAnsi"/>
+        </w:rPr>
+        <w:t>To make the product user friendly</w:t>
+      </w:r>
+      <w:r>
+        <w:rPr>
+          <w:rFonts w:eastAsia="Times New Roman" w:cstheme="minorHAnsi"/>
+        </w:rPr>
+        <w:t xml:space="preserve"> (</w:t>
+      </w:r>
+      <w:r>
+        <w:rPr>
+          <w:rFonts w:eastAsia="Times New Roman" w:cstheme="minorHAnsi"/>
+          <w:color w:val="00B0F0"/>
+        </w:rPr>
+        <w:t xml:space="preserve">and to leverage </w:t>
+      </w:r>
+      <w:r>
+        <w:rPr>
+          <w:rFonts w:eastAsia="Times New Roman" w:cstheme="minorHAnsi"/>
+          <w:color w:val="00B0F0"/>
+        </w:rPr>
+        <w:t>previous user movie preferences in model validation and periodic re-training</w:t>
+      </w:r>
+      <w:r>
+        <w:rPr>
+          <w:rFonts w:eastAsia="Times New Roman" w:cstheme="minorHAnsi"/>
+        </w:rPr>
+        <w:t>)</w:t>
+      </w:r>
+      <w:r>
+        <w:rPr>
+          <w:rFonts w:eastAsia="Times New Roman" w:cstheme="minorHAnsi"/>
+        </w:rPr>
+        <w:t>, w</w:t>
+      </w:r>
+      <w:r>
+        <w:rPr>
+          <w:rFonts w:eastAsia="Times New Roman" w:cstheme="minorHAnsi"/>
+        </w:rPr>
+        <w:t xml:space="preserve">e should </w:t>
+      </w:r>
+      <w:r>
+        <w:rPr>
+          <w:rFonts w:eastAsia="Times New Roman" w:cstheme="minorHAnsi"/>
+        </w:rPr>
+        <w:t>update</w:t>
+      </w:r>
+      <w:r>
+        <w:rPr>
+          <w:rFonts w:eastAsia="Times New Roman" w:cstheme="minorHAnsi"/>
+        </w:rPr>
+        <w:t xml:space="preserve"> </w:t>
+      </w:r>
+      <w:r>
+        <w:rPr>
+          <w:rFonts w:eastAsia="Times New Roman" w:cstheme="minorHAnsi"/>
+        </w:rPr>
+        <w:t xml:space="preserve">existing </w:t>
+      </w:r>
+      <w:r>
+        <w:rPr>
+          <w:rFonts w:eastAsia="Times New Roman" w:cstheme="minorHAnsi"/>
+        </w:rPr>
+        <w:t>user</w:t>
+      </w:r>
+      <w:r>
+        <w:rPr>
+          <w:rFonts w:eastAsia="Times New Roman" w:cstheme="minorHAnsi"/>
+        </w:rPr>
+        <w:t>s</w:t>
+      </w:r>
+      <w:r>
+        <w:rPr>
+          <w:rFonts w:eastAsia="Times New Roman" w:cstheme="minorHAnsi"/>
+        </w:rPr>
+        <w:t>’</w:t>
+      </w:r>
+      <w:r>
+        <w:rPr>
+          <w:rFonts w:eastAsia="Times New Roman" w:cstheme="minorHAnsi"/>
+        </w:rPr>
+        <w:t xml:space="preserve"> movie preferences every time </w:t>
+      </w:r>
+      <w:r>
+        <w:rPr>
+          <w:rFonts w:eastAsia="Times New Roman" w:cstheme="minorHAnsi"/>
+        </w:rPr>
+        <w:t>input is received</w:t>
+      </w:r>
+      <w:r>
+        <w:rPr>
+          <w:rFonts w:eastAsia="Times New Roman" w:cstheme="minorHAnsi"/>
+        </w:rPr>
+        <w:t xml:space="preserve">.  Thus, </w:t>
+      </w:r>
+      <w:r>
+        <w:rPr>
+          <w:rFonts w:eastAsia="Times New Roman" w:cstheme="minorHAnsi"/>
+        </w:rPr>
+        <w:t xml:space="preserve">user </w:t>
+      </w:r>
+      <w:r>
+        <w:rPr>
+          <w:rFonts w:eastAsia="Times New Roman" w:cstheme="minorHAnsi"/>
+        </w:rPr>
+        <w:t xml:space="preserve">input </w:t>
+      </w:r>
+      <w:r>
+        <w:rPr>
+          <w:rFonts w:eastAsia="Times New Roman" w:cstheme="minorHAnsi"/>
+        </w:rPr>
+        <w:t xml:space="preserve">should be </w:t>
+      </w:r>
+      <w:r>
+        <w:rPr>
+          <w:rFonts w:eastAsia="Times New Roman" w:cstheme="minorHAnsi"/>
+        </w:rPr>
+        <w:t xml:space="preserve">delivered </w:t>
+      </w:r>
+      <w:r>
+        <w:rPr>
+          <w:rFonts w:eastAsia="Times New Roman" w:cstheme="minorHAnsi"/>
+        </w:rPr>
+        <w:t xml:space="preserve">to </w:t>
+      </w:r>
+      <w:r>
+        <w:rPr>
+          <w:rFonts w:eastAsia="Times New Roman" w:cstheme="minorHAnsi"/>
+        </w:rPr>
+        <w:t xml:space="preserve">a </w:t>
+      </w:r>
+      <w:r>
+        <w:rPr>
+          <w:rFonts w:eastAsia="Times New Roman" w:cstheme="minorHAnsi"/>
+        </w:rPr>
+        <w:t xml:space="preserve">server </w:t>
+      </w:r>
+      <w:r>
+        <w:rPr>
+          <w:rFonts w:eastAsia="Times New Roman" w:cstheme="minorHAnsi"/>
+        </w:rPr>
+        <w:t>that will load the data into storage</w:t>
+      </w:r>
+      <w:r>
+        <w:rPr>
+          <w:rFonts w:eastAsia="Times New Roman" w:cstheme="minorHAnsi"/>
+        </w:rPr>
+        <w:t xml:space="preserve"> for future use</w:t>
+      </w:r>
+      <w:r>
+        <w:rPr>
+          <w:rFonts w:eastAsia="Times New Roman" w:cstheme="minorHAnsi"/>
+        </w:rPr>
+        <w:t>.</w:t>
+      </w:r>
+    </w:p>
+    <w:p>
+      <w:pPr>
+        <w:shd w:val="clear" w:color="auto" w:fill="FFFFFF"/>
+        <w:spacing w:before="120" w:after="0" w:line="480" w:lineRule="auto"/>
+        <w:ind w:firstLine="720"/>
+        <w:contextualSpacing/>
+        <w:rPr>
+          <w:rFonts w:eastAsia="Times New Roman" w:cstheme="minorHAnsi"/>
+          <w:color w:val="00B0F0"/>
+        </w:rPr>
+      </w:pPr>
+      <w:r>
+        <w:rPr>
+          <w:rFonts w:eastAsia="Times New Roman" w:cstheme="minorHAnsi"/>
+          <w:color w:val="00B0F0"/>
+        </w:rPr>
+        <w:t>The last data input to create the personalized movie recommender engine is input from users.  Any API can serve this function.  However, movie recommender engines have broad potential appeal among anyone who watches movies.  Since most people watch movies, and most have developed strong preferences for modern well-designed visually enticing websites, depending on our desired use case of the recommender engine, it is likely we would develop a website to handle user requests, as well a recommendation output.</w:t>
+      </w:r>
+    </w:p>
+    <w:p>
+      <w:pPr>
+        <w:shd w:val="clear" w:color="auto" w:fill="FFFFFF"/>
+        <w:spacing w:before="120" w:after="0" w:line="480" w:lineRule="auto"/>
+        <w:ind w:firstLine="720"/>
+        <w:contextualSpacing/>
+        <w:rPr>
+          <w:rFonts w:eastAsia="Times New Roman" w:cstheme="minorHAnsi"/>
+          <w:color w:val="00B0F0"/>
+        </w:rPr>
+      </w:pPr>
+      <w:r>
+        <w:rPr>
+          <w:rFonts w:eastAsia="Times New Roman" w:cstheme="minorHAnsi"/>
+          <w:color w:val="00B0F0"/>
+        </w:rPr>
+        <w:t>Regardless of the front-end that users will interact with, ultimately, information should be sent to a server resource that we manage.  Until we more fully develop the business use case for the recommender engine, we should assume that inputs could arrive in the form of single movie preferences or a bulk set of movie preferences.</w:t>
+      </w:r>
+    </w:p>
+    <w:p>
+      <w:pPr>
+        <w:shd w:val="clear" w:color="auto" w:fill="FFFFFF"/>
+        <w:spacing w:before="120" w:after="0" w:line="480" w:lineRule="auto"/>
+        <w:ind w:firstLine="720"/>
+        <w:contextualSpacing/>
+        <w:rPr>
+          <w:rFonts w:eastAsia="Times New Roman" w:cstheme="minorHAnsi"/>
+        </w:rPr>
+      </w:pPr>
+      <w:r>
+        <w:rPr>
+          <w:rFonts w:eastAsia="Times New Roman" w:cstheme="minorHAnsi"/>
+        </w:rPr>
         <w:t xml:space="preserve">A technical resource </w:t>
       </w:r>
       <w:r>
@@ -2865,6 +2995,22 @@
         </w:rPr>
         <w:t xml:space="preserve">.  </w:t>
       </w:r>
+      <w:bookmarkStart w:id="0" w:name="_GoBack"/>
+      <w:r>
+        <w:rPr>
+          <w:rFonts w:eastAsia="Times New Roman" w:cstheme="minorHAnsi"/>
+          <w:color w:val="00B0F0"/>
+        </w:rPr>
+        <w:t xml:space="preserve">(ALT): </w:t>
+      </w:r>
+      <w:r>
+        <w:rPr>
+          <w:rFonts w:eastAsia="Times New Roman" w:cstheme="minorHAnsi"/>
+          <w:color w:val="00B0F0"/>
+        </w:rPr>
+        <w:t xml:space="preserve">whatever front-end we develop for the user input API.  In addition, a (potentially) different resource or set of resources should be responsible for monitoring the data arriving at our server and its successful delivery into our databases and/or data warehouses in the proper format.  </w:t>
+      </w:r>
+      <w:bookmarkEnd w:id="0"/>
       <w:r>
         <w:rPr>
           <w:rFonts w:eastAsia="Times New Roman" w:cstheme="minorHAnsi"/>
@@ -2923,6 +3069,7 @@
         <w:rPr>
           <w:rFonts w:eastAsia="Times New Roman" w:cstheme="minorHAnsi"/>
         </w:rPr>
+        <w:lastRenderedPageBreak/>
         <w:t>some</w:t>
       </w:r>
       <w:r>
@@ -2959,7 +3106,6 @@
         <w:rPr>
           <w:rFonts w:eastAsia="Times New Roman" w:cstheme="minorHAnsi"/>
         </w:rPr>
-        <w:lastRenderedPageBreak/>
         <w:t>produce</w:t>
       </w:r>
       <w:r>
@@ -4246,7 +4392,16 @@
           <w:color w:val="333333"/>
           <w:shd w:val="clear" w:color="auto" w:fill="FFFFFF"/>
         </w:rPr>
-        <w:t>in other areas of the data pipeline.</w:t>
+        <w:t xml:space="preserve">in other areas of </w:t>
+      </w:r>
+      <w:r>
+        <w:rPr>
+          <w:rFonts w:cstheme="minorHAnsi"/>
+          <w:color w:val="333333"/>
+          <w:shd w:val="clear" w:color="auto" w:fill="FFFFFF"/>
+        </w:rPr>
+        <w:lastRenderedPageBreak/>
+        <w:t>the data pipeline.</w:t>
       </w:r>
       <w:r>
         <w:rPr>
@@ -4294,16 +4449,7 @@
           <w:color w:val="333333"/>
           <w:shd w:val="clear" w:color="auto" w:fill="FFFFFF"/>
         </w:rPr>
-        <w:t xml:space="preserve">, </w:t>
-      </w:r>
-      <w:r>
-        <w:rPr>
-          <w:rFonts w:cstheme="minorHAnsi"/>
-          <w:color w:val="333333"/>
-          <w:shd w:val="clear" w:color="auto" w:fill="FFFFFF"/>
-        </w:rPr>
-        <w:lastRenderedPageBreak/>
-        <w:t>whenever a recommendation request</w:t>
+        <w:t>, whenever a recommendation request</w:t>
       </w:r>
       <w:r>
         <w:rPr>
@@ -8708,7 +8854,7 @@
 </file>
 
 <file path=customXml/itemProps1.xml><?xml version="1.0" encoding="utf-8"?>
-<ds:datastoreItem xmlns:ds="http://schemas.openxmlformats.org/officeDocument/2006/customXml" ds:itemID="{0EDD1A29-8E76-4B8B-9007-D4F7E96AD1FB}">
+<ds:datastoreItem xmlns:ds="http://schemas.openxmlformats.org/officeDocument/2006/customXml" ds:itemID="{C8CE9E4D-A3C7-4BFB-AA75-1A0BEC1A0E36}">
   <ds:schemaRefs>
     <ds:schemaRef ds:uri="http://schemas.openxmlformats.org/officeDocument/2006/bibliography"/>
   </ds:schemaRefs>

</xml_diff>